<commit_message>
Correccion 1 del trabajo practico 01 MSC que estaba en la version 1.0
</commit_message>
<xml_diff>
--- a/01 MSC.docx
+++ b/01 MSC.docx
@@ -4,7 +4,237 @@
   <w:body>
     <w:tbl>
       <w:tblPr>
-        <w:tblW w:w="10785" w:type="dxa"/>
+        <w:tblStyle w:val="Tablaconcuadrcula"/>
+        <w:tblW w:w="0" w:type="auto"/>
+        <w:tblLook w:val="04A0" w:firstRow="1" w:lastRow="0" w:firstColumn="1" w:lastColumn="0" w:noHBand="0" w:noVBand="1"/>
+      </w:tblPr>
+      <w:tblGrid>
+        <w:gridCol w:w="3828"/>
+        <w:gridCol w:w="4666"/>
+      </w:tblGrid>
+      <w:tr>
+        <w:trPr>
+          <w:trHeight w:val="992"/>
+        </w:trPr>
+        <w:tc>
+          <w:tcPr>
+            <w:tcW w:w="3828" w:type="dxa"/>
+            <w:tcBorders>
+              <w:top w:val="nil"/>
+              <w:left w:val="nil"/>
+            </w:tcBorders>
+          </w:tcPr>
+          <w:p>
+            <w:pPr>
+              <w:rPr>
+                <w:b/>
+                <w:smallCaps/>
+                <w:sz w:val="24"/>
+                <w:szCs w:val="24"/>
+              </w:rPr>
+            </w:pPr>
+            <w:r>
+              <w:rPr>
+                <w:b/>
+                <w:smallCaps/>
+                <w:sz w:val="24"/>
+                <w:szCs w:val="24"/>
+              </w:rPr>
+              <w:t>Universidad Tecnológica Nacional</w:t>
+            </w:r>
+          </w:p>
+          <w:p>
+            <w:pPr>
+              <w:rPr>
+                <w:b/>
+                <w:smallCaps/>
+                <w:sz w:val="24"/>
+                <w:szCs w:val="24"/>
+              </w:rPr>
+            </w:pPr>
+            <w:r>
+              <w:rPr>
+                <w:b/>
+                <w:smallCaps/>
+                <w:sz w:val="24"/>
+                <w:szCs w:val="24"/>
+              </w:rPr>
+              <w:t>Facultad Regional Córdoba</w:t>
+            </w:r>
+          </w:p>
+          <w:p>
+            <w:pPr>
+              <w:rPr>
+                <w:b/>
+                <w:smallCaps/>
+                <w:sz w:val="24"/>
+                <w:szCs w:val="24"/>
+              </w:rPr>
+            </w:pPr>
+            <w:r>
+              <w:rPr>
+                <w:b/>
+                <w:smallCaps/>
+                <w:sz w:val="24"/>
+                <w:szCs w:val="24"/>
+              </w:rPr>
+              <w:t>Ingeni</w:t>
+            </w:r>
+            <w:r>
+              <w:rPr>
+                <w:b/>
+                <w:smallCaps/>
+                <w:sz w:val="24"/>
+                <w:szCs w:val="24"/>
+              </w:rPr>
+              <w:t>ería en Sistemas de Información</w:t>
+            </w:r>
+          </w:p>
+        </w:tc>
+        <w:tc>
+          <w:tcPr>
+            <w:tcW w:w="4666" w:type="dxa"/>
+            <w:tcBorders>
+              <w:top w:val="nil"/>
+              <w:right w:val="nil"/>
+            </w:tcBorders>
+          </w:tcPr>
+          <w:p>
+            <w:pPr>
+              <w:rPr>
+                <w:b/>
+                <w:sz w:val="24"/>
+                <w:szCs w:val="24"/>
+              </w:rPr>
+            </w:pPr>
+            <w:r>
+              <w:rPr>
+                <w:b/>
+                <w:sz w:val="24"/>
+                <w:szCs w:val="24"/>
+              </w:rPr>
+              <w:t>Cátedra de Ingeniería de Software</w:t>
+            </w:r>
+          </w:p>
+          <w:p>
+            <w:pPr>
+              <w:rPr>
+                <w:b/>
+                <w:sz w:val="24"/>
+                <w:szCs w:val="24"/>
+              </w:rPr>
+            </w:pPr>
+            <w:r>
+              <w:rPr>
+                <w:b/>
+                <w:sz w:val="24"/>
+                <w:szCs w:val="24"/>
+              </w:rPr>
+              <w:t>Curso 4K2. Segundo Cuatrimestre.</w:t>
+            </w:r>
+          </w:p>
+          <w:p>
+            <w:pPr>
+              <w:rPr>
+                <w:b/>
+                <w:sz w:val="24"/>
+                <w:szCs w:val="24"/>
+              </w:rPr>
+            </w:pPr>
+            <w:r>
+              <w:rPr>
+                <w:b/>
+                <w:sz w:val="24"/>
+                <w:szCs w:val="24"/>
+              </w:rPr>
+              <w:t>Trabajo Práctico Nro. 1</w:t>
+            </w:r>
+          </w:p>
+        </w:tc>
+      </w:tr>
+      <w:tr>
+        <w:tc>
+          <w:tcPr>
+            <w:tcW w:w="8494" w:type="dxa"/>
+            <w:gridSpan w:val="2"/>
+            <w:tcBorders>
+              <w:left w:val="nil"/>
+              <w:bottom w:val="nil"/>
+              <w:right w:val="nil"/>
+            </w:tcBorders>
+          </w:tcPr>
+          <w:p>
+            <w:pPr>
+              <w:rPr>
+                <w:sz w:val="24"/>
+                <w:szCs w:val="24"/>
+              </w:rPr>
+            </w:pPr>
+            <w:r>
+              <w:rPr>
+                <w:sz w:val="24"/>
+                <w:szCs w:val="24"/>
+                <w:u w:val="single"/>
+              </w:rPr>
+              <w:t>Grupo 1</w:t>
+            </w:r>
+            <w:r>
+              <w:rPr>
+                <w:sz w:val="24"/>
+                <w:szCs w:val="24"/>
+              </w:rPr>
+              <w:t>: Bosi; Cerrutti; Mercado; Morillas; Pucheta Moyano; Valdeiglesias.</w:t>
+            </w:r>
+          </w:p>
+          <w:p>
+            <w:pPr>
+              <w:rPr>
+                <w:sz w:val="24"/>
+                <w:szCs w:val="24"/>
+              </w:rPr>
+            </w:pPr>
+            <w:r>
+              <w:rPr>
+                <w:sz w:val="24"/>
+                <w:szCs w:val="24"/>
+                <w:u w:val="single"/>
+              </w:rPr>
+              <w:t>Fecha</w:t>
+            </w:r>
+            <w:r>
+              <w:rPr>
+                <w:sz w:val="24"/>
+                <w:szCs w:val="24"/>
+              </w:rPr>
+              <w:t>: 15/08/2017.</w:t>
+            </w:r>
+            <w:bookmarkStart w:id="0" w:name="_GoBack"/>
+            <w:bookmarkEnd w:id="0"/>
+          </w:p>
+          <w:p>
+            <w:pPr>
+              <w:rPr>
+                <w:b/>
+                <w:sz w:val="24"/>
+                <w:szCs w:val="24"/>
+              </w:rPr>
+            </w:pPr>
+          </w:p>
+        </w:tc>
+      </w:tr>
+    </w:tbl>
+    <w:p>
+      <w:pPr>
+        <w:rPr>
+          <w:sz w:val="24"/>
+          <w:szCs w:val="24"/>
+        </w:rPr>
+      </w:pPr>
+    </w:p>
+    <w:p/>
+    <w:tbl>
+      <w:tblPr>
+        <w:tblW w:w="9624" w:type="dxa"/>
         <w:jc w:val="center"/>
         <w:tblBorders>
           <w:top w:val="single" w:sz="12" w:space="0" w:color="auto"/>
@@ -18,10 +248,10 @@
         <w:tblLook w:val="01E0" w:firstRow="1" w:lastRow="1" w:firstColumn="1" w:lastColumn="1" w:noHBand="0" w:noVBand="0"/>
       </w:tblPr>
       <w:tblGrid>
-        <w:gridCol w:w="2112"/>
-        <w:gridCol w:w="4620"/>
-        <w:gridCol w:w="2609"/>
-        <w:gridCol w:w="1444"/>
+        <w:gridCol w:w="1984"/>
+        <w:gridCol w:w="3530"/>
+        <w:gridCol w:w="2693"/>
+        <w:gridCol w:w="1417"/>
       </w:tblGrid>
       <w:tr>
         <w:trPr>
@@ -31,7 +261,7 @@
         </w:trPr>
         <w:tc>
           <w:tcPr>
-            <w:tcW w:w="2112" w:type="dxa"/>
+            <w:tcW w:w="1984" w:type="dxa"/>
             <w:tcBorders>
               <w:top w:val="single" w:sz="12" w:space="0" w:color="auto"/>
               <w:left w:val="single" w:sz="12" w:space="0" w:color="auto"/>
@@ -55,7 +285,6 @@
                 <w:lang w:val="es-AR" w:eastAsia="ar-SA"/>
               </w:rPr>
             </w:pPr>
-            <w:bookmarkStart w:id="0" w:name="_GoBack" w:colFirst="0" w:colLast="3"/>
             <w:r>
               <w:rPr>
                 <w:rFonts w:ascii="Calibri" w:eastAsiaTheme="majorEastAsia" w:hAnsi="Calibri" w:cstheme="minorHAnsi"/>
@@ -69,7 +298,7 @@
         </w:tc>
         <w:tc>
           <w:tcPr>
-            <w:tcW w:w="4620" w:type="dxa"/>
+            <w:tcW w:w="3530" w:type="dxa"/>
             <w:tcBorders>
               <w:top w:val="single" w:sz="12" w:space="0" w:color="auto"/>
               <w:left w:val="single" w:sz="2" w:space="0" w:color="auto"/>
@@ -105,7 +334,7 @@
         </w:tc>
         <w:tc>
           <w:tcPr>
-            <w:tcW w:w="2609" w:type="dxa"/>
+            <w:tcW w:w="2693" w:type="dxa"/>
             <w:tcBorders>
               <w:top w:val="single" w:sz="12" w:space="0" w:color="auto"/>
               <w:left w:val="single" w:sz="2" w:space="0" w:color="auto"/>
@@ -142,7 +371,7 @@
         </w:tc>
         <w:tc>
           <w:tcPr>
-            <w:tcW w:w="1444" w:type="dxa"/>
+            <w:tcW w:w="1417" w:type="dxa"/>
             <w:tcBorders>
               <w:top w:val="single" w:sz="12" w:space="0" w:color="auto"/>
               <w:left w:val="single" w:sz="2" w:space="0" w:color="auto"/>
@@ -185,7 +414,7 @@
         </w:trPr>
         <w:tc>
           <w:tcPr>
-            <w:tcW w:w="2112" w:type="dxa"/>
+            <w:tcW w:w="1984" w:type="dxa"/>
             <w:tcBorders>
               <w:top w:val="single" w:sz="2" w:space="0" w:color="auto"/>
               <w:left w:val="single" w:sz="12" w:space="0" w:color="auto"/>
@@ -242,7 +471,7 @@
         </w:tc>
         <w:tc>
           <w:tcPr>
-            <w:tcW w:w="4620" w:type="dxa"/>
+            <w:tcW w:w="3530" w:type="dxa"/>
             <w:tcBorders>
               <w:top w:val="single" w:sz="2" w:space="0" w:color="auto"/>
               <w:left w:val="single" w:sz="2" w:space="0" w:color="auto"/>
@@ -268,31 +497,13 @@
                 <w:bCs w:val="0"/>
                 <w:lang w:val="es-ES" w:eastAsia="es-ES"/>
               </w:rPr>
-              <w:t xml:space="preserve">UTN FRC Modalidad </w:t>
-            </w:r>
-            <w:proofErr w:type="spellStart"/>
-            <w:r>
-              <w:rPr>
-                <w:rFonts w:ascii="Calibri" w:hAnsi="Calibri"/>
-                <w:bCs w:val="0"/>
-                <w:lang w:val="es-ES" w:eastAsia="es-ES"/>
-              </w:rPr>
-              <w:t>Ing</w:t>
-            </w:r>
-            <w:proofErr w:type="spellEnd"/>
-            <w:r>
-              <w:rPr>
-                <w:rFonts w:ascii="Calibri" w:hAnsi="Calibri"/>
-                <w:bCs w:val="0"/>
-                <w:lang w:val="es-ES" w:eastAsia="es-ES"/>
-              </w:rPr>
-              <w:t xml:space="preserve"> SW 2017 2C.pdf</w:t>
-            </w:r>
-          </w:p>
-        </w:tc>
-        <w:tc>
-          <w:tcPr>
-            <w:tcW w:w="2609" w:type="dxa"/>
+              <w:t>UTN FRC Modalidad Ing SW 2017 2C.pdf</w:t>
+            </w:r>
+          </w:p>
+        </w:tc>
+        <w:tc>
+          <w:tcPr>
+            <w:tcW w:w="2693" w:type="dxa"/>
             <w:tcBorders>
               <w:top w:val="single" w:sz="2" w:space="0" w:color="auto"/>
               <w:left w:val="single" w:sz="2" w:space="0" w:color="auto"/>
@@ -318,21 +529,13 @@
                 <w:bCs w:val="0"/>
                 <w:lang w:val="es-ES_tradnl" w:eastAsia="es-ES"/>
               </w:rPr>
-              <w:t>/Reglamentació</w:t>
-            </w:r>
-            <w:r>
-              <w:rPr>
-                <w:rFonts w:ascii="Calibri" w:hAnsi="Calibri"/>
-                <w:bCs w:val="0"/>
-                <w:lang w:val="es-ES_tradnl" w:eastAsia="es-ES"/>
-              </w:rPr>
-              <w:t>n</w:t>
-            </w:r>
-          </w:p>
-        </w:tc>
-        <w:tc>
-          <w:tcPr>
-            <w:tcW w:w="1444" w:type="dxa"/>
+              <w:t>/Reglamentación</w:t>
+            </w:r>
+          </w:p>
+        </w:tc>
+        <w:tc>
+          <w:tcPr>
+            <w:tcW w:w="1417" w:type="dxa"/>
             <w:tcBorders>
               <w:top w:val="single" w:sz="2" w:space="0" w:color="auto"/>
               <w:left w:val="single" w:sz="2" w:space="0" w:color="auto"/>
@@ -373,7 +576,7 @@
         </w:trPr>
         <w:tc>
           <w:tcPr>
-            <w:tcW w:w="2112" w:type="dxa"/>
+            <w:tcW w:w="1984" w:type="dxa"/>
             <w:tcBorders>
               <w:top w:val="single" w:sz="2" w:space="0" w:color="auto"/>
               <w:left w:val="single" w:sz="12" w:space="0" w:color="auto"/>
@@ -431,7 +634,7 @@
         </w:tc>
         <w:tc>
           <w:tcPr>
-            <w:tcW w:w="4620" w:type="dxa"/>
+            <w:tcW w:w="3530" w:type="dxa"/>
             <w:tcBorders>
               <w:top w:val="single" w:sz="2" w:space="0" w:color="auto"/>
               <w:left w:val="single" w:sz="2" w:space="0" w:color="auto"/>
@@ -452,51 +655,20 @@
                 <w:szCs w:val="20"/>
               </w:rPr>
             </w:pPr>
-            <w:proofErr w:type="spellStart"/>
-            <w:r>
-              <w:rPr>
-                <w:rFonts w:ascii="Calibri" w:hAnsi="Calibri" w:cs="Arial"/>
-                <w:b w:val="0"/>
-                <w:sz w:val="20"/>
-                <w:szCs w:val="20"/>
-              </w:rPr>
-              <w:t>Bibliografia</w:t>
-            </w:r>
-            <w:proofErr w:type="spellEnd"/>
-            <w:r>
-              <w:rPr>
-                <w:rFonts w:ascii="Calibri" w:hAnsi="Calibri" w:cs="Arial"/>
-                <w:b w:val="0"/>
-                <w:sz w:val="20"/>
-                <w:szCs w:val="20"/>
-              </w:rPr>
-              <w:t xml:space="preserve"> de </w:t>
-            </w:r>
-            <w:proofErr w:type="spellStart"/>
-            <w:r>
-              <w:rPr>
-                <w:rFonts w:ascii="Calibri" w:hAnsi="Calibri" w:cs="Arial"/>
-                <w:b w:val="0"/>
-                <w:sz w:val="20"/>
-                <w:szCs w:val="20"/>
-              </w:rPr>
-              <w:t>Ingenieria</w:t>
-            </w:r>
-            <w:proofErr w:type="spellEnd"/>
-            <w:r>
-              <w:rPr>
-                <w:rFonts w:ascii="Calibri" w:hAnsi="Calibri" w:cs="Arial"/>
-                <w:b w:val="0"/>
-                <w:sz w:val="20"/>
-                <w:szCs w:val="20"/>
-              </w:rPr>
-              <w:t xml:space="preserve"> de Software 2017.pdf</w:t>
-            </w:r>
-          </w:p>
-        </w:tc>
-        <w:tc>
-          <w:tcPr>
-            <w:tcW w:w="2609" w:type="dxa"/>
+            <w:r>
+              <w:rPr>
+                <w:rFonts w:ascii="Calibri" w:hAnsi="Calibri" w:cs="Arial"/>
+                <w:b w:val="0"/>
+                <w:sz w:val="20"/>
+                <w:szCs w:val="20"/>
+              </w:rPr>
+              <w:t>Bibliografia de Ingenieria de Software 2017.pdf</w:t>
+            </w:r>
+          </w:p>
+        </w:tc>
+        <w:tc>
+          <w:tcPr>
+            <w:tcW w:w="2693" w:type="dxa"/>
             <w:tcBorders>
               <w:top w:val="single" w:sz="2" w:space="0" w:color="auto"/>
               <w:left w:val="single" w:sz="2" w:space="0" w:color="auto"/>
@@ -530,7 +702,7 @@
         </w:tc>
         <w:tc>
           <w:tcPr>
-            <w:tcW w:w="1444" w:type="dxa"/>
+            <w:tcW w:w="1417" w:type="dxa"/>
             <w:tcBorders>
               <w:top w:val="single" w:sz="2" w:space="0" w:color="auto"/>
               <w:left w:val="single" w:sz="2" w:space="0" w:color="auto"/>
@@ -559,16 +731,7 @@
                 <w:sz w:val="20"/>
                 <w:szCs w:val="20"/>
               </w:rPr>
-              <w:t>Cá</w:t>
-            </w:r>
-            <w:r>
-              <w:rPr>
-                <w:rFonts w:ascii="Calibri" w:hAnsi="Calibri" w:cs="Arial"/>
-                <w:b w:val="0"/>
-                <w:sz w:val="20"/>
-                <w:szCs w:val="20"/>
-              </w:rPr>
-              <w:t>tedra</w:t>
+              <w:t>Cátedra</w:t>
             </w:r>
           </w:p>
         </w:tc>
@@ -580,7 +743,7 @@
         </w:trPr>
         <w:tc>
           <w:tcPr>
-            <w:tcW w:w="2112" w:type="dxa"/>
+            <w:tcW w:w="1984" w:type="dxa"/>
             <w:tcBorders>
               <w:top w:val="single" w:sz="2" w:space="0" w:color="auto"/>
               <w:left w:val="single" w:sz="12" w:space="0" w:color="auto"/>
@@ -614,7 +777,7 @@
         </w:tc>
         <w:tc>
           <w:tcPr>
-            <w:tcW w:w="4620" w:type="dxa"/>
+            <w:tcW w:w="3530" w:type="dxa"/>
             <w:tcBorders>
               <w:top w:val="single" w:sz="2" w:space="0" w:color="auto"/>
               <w:left w:val="single" w:sz="2" w:space="0" w:color="auto"/>
@@ -642,24 +805,13 @@
                 <w:sz w:val="20"/>
                 <w:szCs w:val="20"/>
               </w:rPr>
-              <w:t>&lt;Autor&gt; - &lt;Título&gt; - &lt;YYYY&gt;.</w:t>
-            </w:r>
-            <w:proofErr w:type="spellStart"/>
-            <w:r>
-              <w:rPr>
-                <w:rFonts w:ascii="Calibri" w:hAnsi="Calibri" w:cs="Arial"/>
-                <w:b w:val="0"/>
-                <w:sz w:val="20"/>
-                <w:szCs w:val="20"/>
-              </w:rPr>
-              <w:t>pdf</w:t>
-            </w:r>
-            <w:proofErr w:type="spellEnd"/>
-          </w:p>
-        </w:tc>
-        <w:tc>
-          <w:tcPr>
-            <w:tcW w:w="2609" w:type="dxa"/>
+              <w:t>&lt;Autor&gt; - &lt;Título&gt; - &lt;YYYY&gt;.pdf</w:t>
+            </w:r>
+          </w:p>
+        </w:tc>
+        <w:tc>
+          <w:tcPr>
+            <w:tcW w:w="2693" w:type="dxa"/>
             <w:tcBorders>
               <w:top w:val="single" w:sz="2" w:space="0" w:color="auto"/>
               <w:left w:val="single" w:sz="2" w:space="0" w:color="auto"/>
@@ -693,7 +845,7 @@
         </w:tc>
         <w:tc>
           <w:tcPr>
-            <w:tcW w:w="1444" w:type="dxa"/>
+            <w:tcW w:w="1417" w:type="dxa"/>
             <w:tcBorders>
               <w:top w:val="single" w:sz="2" w:space="0" w:color="auto"/>
               <w:left w:val="single" w:sz="2" w:space="0" w:color="auto"/>
@@ -734,7 +886,7 @@
         </w:trPr>
         <w:tc>
           <w:tcPr>
-            <w:tcW w:w="2112" w:type="dxa"/>
+            <w:tcW w:w="1984" w:type="dxa"/>
             <w:tcBorders>
               <w:top w:val="single" w:sz="2" w:space="0" w:color="auto"/>
               <w:left w:val="single" w:sz="12" w:space="0" w:color="auto"/>
@@ -755,7 +907,6 @@
                 <w:szCs w:val="20"/>
               </w:rPr>
             </w:pPr>
-            <w:proofErr w:type="spellStart"/>
             <w:r>
               <w:rPr>
                 <w:rFonts w:cs="Arial"/>
@@ -765,12 +916,11 @@
               </w:rPr>
               <w:t>Paper</w:t>
             </w:r>
-            <w:proofErr w:type="spellEnd"/>
-          </w:p>
-        </w:tc>
-        <w:tc>
-          <w:tcPr>
-            <w:tcW w:w="4620" w:type="dxa"/>
+          </w:p>
+        </w:tc>
+        <w:tc>
+          <w:tcPr>
+            <w:tcW w:w="3530" w:type="dxa"/>
             <w:tcBorders>
               <w:top w:val="single" w:sz="2" w:space="0" w:color="auto"/>
               <w:left w:val="single" w:sz="2" w:space="0" w:color="auto"/>
@@ -798,24 +948,13 @@
                 <w:sz w:val="20"/>
                 <w:szCs w:val="20"/>
               </w:rPr>
-              <w:t>&lt;Autor&gt; - &lt;Título&gt; - &lt;YYYY&gt;.</w:t>
-            </w:r>
-            <w:proofErr w:type="spellStart"/>
-            <w:r>
-              <w:rPr>
-                <w:rFonts w:ascii="Calibri" w:hAnsi="Calibri" w:cs="Arial"/>
-                <w:b w:val="0"/>
-                <w:sz w:val="20"/>
-                <w:szCs w:val="20"/>
-              </w:rPr>
-              <w:t>pdf</w:t>
-            </w:r>
-            <w:proofErr w:type="spellEnd"/>
-          </w:p>
-        </w:tc>
-        <w:tc>
-          <w:tcPr>
-            <w:tcW w:w="2609" w:type="dxa"/>
+              <w:t>&lt;Autor&gt; - &lt;Título&gt; - &lt;YYYY&gt;.pdf</w:t>
+            </w:r>
+          </w:p>
+        </w:tc>
+        <w:tc>
+          <w:tcPr>
+            <w:tcW w:w="2693" w:type="dxa"/>
             <w:tcBorders>
               <w:top w:val="single" w:sz="2" w:space="0" w:color="auto"/>
               <w:left w:val="single" w:sz="2" w:space="0" w:color="auto"/>
@@ -843,24 +982,13 @@
                 <w:sz w:val="20"/>
                 <w:szCs w:val="20"/>
               </w:rPr>
-              <w:t>/Bibliografía/</w:t>
-            </w:r>
-            <w:proofErr w:type="spellStart"/>
-            <w:r>
-              <w:rPr>
-                <w:rFonts w:ascii="Calibri" w:hAnsi="Calibri" w:cs="Arial"/>
-                <w:b w:val="0"/>
-                <w:sz w:val="20"/>
-                <w:szCs w:val="20"/>
-              </w:rPr>
-              <w:t>Papers</w:t>
-            </w:r>
-            <w:proofErr w:type="spellEnd"/>
-          </w:p>
-        </w:tc>
-        <w:tc>
-          <w:tcPr>
-            <w:tcW w:w="1444" w:type="dxa"/>
+              <w:t>/Bibliografía/Papers</w:t>
+            </w:r>
+          </w:p>
+        </w:tc>
+        <w:tc>
+          <w:tcPr>
+            <w:tcW w:w="1417" w:type="dxa"/>
             <w:tcBorders>
               <w:top w:val="single" w:sz="2" w:space="0" w:color="auto"/>
               <w:left w:val="single" w:sz="2" w:space="0" w:color="auto"/>
@@ -901,7 +1029,7 @@
         </w:trPr>
         <w:tc>
           <w:tcPr>
-            <w:tcW w:w="2112" w:type="dxa"/>
+            <w:tcW w:w="1984" w:type="dxa"/>
             <w:tcBorders>
               <w:top w:val="single" w:sz="2" w:space="0" w:color="auto"/>
               <w:left w:val="single" w:sz="12" w:space="0" w:color="auto"/>
@@ -935,7 +1063,7 @@
         </w:tc>
         <w:tc>
           <w:tcPr>
-            <w:tcW w:w="4620" w:type="dxa"/>
+            <w:tcW w:w="3530" w:type="dxa"/>
             <w:tcBorders>
               <w:top w:val="single" w:sz="2" w:space="0" w:color="auto"/>
               <w:left w:val="single" w:sz="2" w:space="0" w:color="auto"/>
@@ -969,7 +1097,7 @@
         </w:tc>
         <w:tc>
           <w:tcPr>
-            <w:tcW w:w="2609" w:type="dxa"/>
+            <w:tcW w:w="2693" w:type="dxa"/>
             <w:tcBorders>
               <w:top w:val="single" w:sz="2" w:space="0" w:color="auto"/>
               <w:left w:val="single" w:sz="2" w:space="0" w:color="auto"/>
@@ -997,33 +1125,13 @@
                 <w:sz w:val="20"/>
                 <w:szCs w:val="20"/>
               </w:rPr>
-              <w:t>/U&lt;</w:t>
-            </w:r>
-            <w:proofErr w:type="spellStart"/>
-            <w:r>
-              <w:rPr>
-                <w:rFonts w:ascii="Calibri" w:hAnsi="Calibri" w:cs="Arial"/>
-                <w:b w:val="0"/>
-                <w:sz w:val="20"/>
-                <w:szCs w:val="20"/>
-              </w:rPr>
-              <w:t>nro</w:t>
-            </w:r>
-            <w:proofErr w:type="spellEnd"/>
-            <w:r>
-              <w:rPr>
-                <w:rFonts w:ascii="Calibri" w:hAnsi="Calibri" w:cs="Arial"/>
-                <w:b w:val="0"/>
-                <w:sz w:val="20"/>
-                <w:szCs w:val="20"/>
-              </w:rPr>
-              <w:t xml:space="preserve"> unidad&gt; &lt;nombre &gt;/Material de clase</w:t>
-            </w:r>
-          </w:p>
-        </w:tc>
-        <w:tc>
-          <w:tcPr>
-            <w:tcW w:w="1444" w:type="dxa"/>
+              <w:t>/U&lt;nro unidad&gt; &lt;nombre &gt;/Material de clase</w:t>
+            </w:r>
+          </w:p>
+        </w:tc>
+        <w:tc>
+          <w:tcPr>
+            <w:tcW w:w="1417" w:type="dxa"/>
             <w:tcBorders>
               <w:top w:val="single" w:sz="2" w:space="0" w:color="auto"/>
               <w:left w:val="single" w:sz="2" w:space="0" w:color="auto"/>
@@ -1064,7 +1172,7 @@
         </w:trPr>
         <w:tc>
           <w:tcPr>
-            <w:tcW w:w="2112" w:type="dxa"/>
+            <w:tcW w:w="1984" w:type="dxa"/>
             <w:tcBorders>
               <w:top w:val="single" w:sz="2" w:space="0" w:color="auto"/>
               <w:left w:val="single" w:sz="12" w:space="0" w:color="auto"/>
@@ -1098,7 +1206,7 @@
         </w:tc>
         <w:tc>
           <w:tcPr>
-            <w:tcW w:w="4620" w:type="dxa"/>
+            <w:tcW w:w="3530" w:type="dxa"/>
             <w:tcBorders>
               <w:top w:val="single" w:sz="2" w:space="0" w:color="auto"/>
               <w:left w:val="single" w:sz="2" w:space="0" w:color="auto"/>
@@ -1134,7 +1242,7 @@
         </w:tc>
         <w:tc>
           <w:tcPr>
-            <w:tcW w:w="2609" w:type="dxa"/>
+            <w:tcW w:w="2693" w:type="dxa"/>
             <w:tcBorders>
               <w:top w:val="single" w:sz="2" w:space="0" w:color="auto"/>
               <w:left w:val="single" w:sz="2" w:space="0" w:color="auto"/>
@@ -1163,33 +1271,13 @@
                 <w:sz w:val="20"/>
                 <w:szCs w:val="20"/>
               </w:rPr>
-              <w:t>/U&lt;</w:t>
-            </w:r>
-            <w:proofErr w:type="spellStart"/>
-            <w:r>
-              <w:rPr>
-                <w:rFonts w:ascii="Calibri" w:hAnsi="Calibri" w:cs="Arial"/>
-                <w:b w:val="0"/>
-                <w:sz w:val="20"/>
-                <w:szCs w:val="20"/>
-              </w:rPr>
-              <w:t>nro</w:t>
-            </w:r>
-            <w:proofErr w:type="spellEnd"/>
-            <w:r>
-              <w:rPr>
-                <w:rFonts w:ascii="Calibri" w:hAnsi="Calibri" w:cs="Arial"/>
-                <w:b w:val="0"/>
-                <w:sz w:val="20"/>
-                <w:szCs w:val="20"/>
-              </w:rPr>
-              <w:t xml:space="preserve"> unidad&gt; &lt;nombre &gt;/Material de clase</w:t>
-            </w:r>
-          </w:p>
-        </w:tc>
-        <w:tc>
-          <w:tcPr>
-            <w:tcW w:w="1444" w:type="dxa"/>
+              <w:t>/U&lt;nro unidad&gt; &lt;nombre &gt;/Material de clase</w:t>
+            </w:r>
+          </w:p>
+        </w:tc>
+        <w:tc>
+          <w:tcPr>
+            <w:tcW w:w="1417" w:type="dxa"/>
             <w:tcBorders>
               <w:top w:val="single" w:sz="2" w:space="0" w:color="auto"/>
               <w:left w:val="single" w:sz="2" w:space="0" w:color="auto"/>
@@ -1212,7 +1300,6 @@
                 <w:lang w:val="en-US"/>
               </w:rPr>
             </w:pPr>
-            <w:proofErr w:type="spellStart"/>
             <w:r>
               <w:rPr>
                 <w:rFonts w:ascii="Calibri" w:hAnsi="Calibri" w:cs="Arial"/>
@@ -1223,7 +1310,6 @@
               </w:rPr>
               <w:t>Clase</w:t>
             </w:r>
-            <w:proofErr w:type="spellEnd"/>
           </w:p>
         </w:tc>
       </w:tr>
@@ -1234,7 +1320,7 @@
         </w:trPr>
         <w:tc>
           <w:tcPr>
-            <w:tcW w:w="2112" w:type="dxa"/>
+            <w:tcW w:w="1984" w:type="dxa"/>
             <w:tcBorders>
               <w:top w:val="single" w:sz="2" w:space="0" w:color="auto"/>
               <w:left w:val="single" w:sz="12" w:space="0" w:color="auto"/>
@@ -1268,7 +1354,7 @@
         </w:tc>
         <w:tc>
           <w:tcPr>
-            <w:tcW w:w="4620" w:type="dxa"/>
+            <w:tcW w:w="3530" w:type="dxa"/>
             <w:tcBorders>
               <w:top w:val="single" w:sz="2" w:space="0" w:color="auto"/>
               <w:left w:val="single" w:sz="2" w:space="0" w:color="auto"/>
@@ -1297,78 +1383,13 @@
                 <w:sz w:val="20"/>
                 <w:szCs w:val="20"/>
               </w:rPr>
-              <w:t>PRE</w:t>
-            </w:r>
-            <w:r>
-              <w:rPr>
-                <w:rFonts w:ascii="Calibri" w:hAnsi="Calibri" w:cs="Arial"/>
-                <w:b w:val="0"/>
-                <w:sz w:val="20"/>
-                <w:szCs w:val="20"/>
-              </w:rPr>
-              <w:t>_&lt;NR</w:t>
-            </w:r>
-            <w:r>
-              <w:rPr>
-                <w:rFonts w:ascii="Calibri" w:hAnsi="Calibri" w:cs="Arial"/>
-                <w:b w:val="0"/>
-                <w:sz w:val="20"/>
-                <w:szCs w:val="20"/>
-              </w:rPr>
-              <w:t>O</w:t>
-            </w:r>
-            <w:r>
-              <w:rPr>
-                <w:rFonts w:ascii="Calibri" w:hAnsi="Calibri" w:cs="Arial"/>
-                <w:b w:val="0"/>
-                <w:sz w:val="20"/>
-                <w:szCs w:val="20"/>
-              </w:rPr>
-              <w:t>&gt; - &lt;</w:t>
-            </w:r>
-            <w:r>
-              <w:rPr>
-                <w:rFonts w:ascii="Calibri" w:hAnsi="Calibri" w:cs="Arial"/>
-                <w:b w:val="0"/>
-                <w:sz w:val="20"/>
-                <w:szCs w:val="20"/>
-              </w:rPr>
-              <w:t>Título</w:t>
-            </w:r>
-            <w:r>
-              <w:rPr>
-                <w:rFonts w:ascii="Calibri" w:hAnsi="Calibri" w:cs="Arial"/>
-                <w:b w:val="0"/>
-                <w:sz w:val="20"/>
-                <w:szCs w:val="20"/>
-              </w:rPr>
-              <w:t>&gt;</w:t>
-            </w:r>
-            <w:r>
-              <w:rPr>
-                <w:rFonts w:ascii="Calibri" w:hAnsi="Calibri" w:cs="Arial"/>
-                <w:b w:val="0"/>
-                <w:sz w:val="20"/>
-                <w:szCs w:val="20"/>
-              </w:rPr>
-              <w:t>.</w:t>
-            </w:r>
-            <w:proofErr w:type="spellStart"/>
-            <w:r>
-              <w:rPr>
-                <w:rFonts w:ascii="Calibri" w:hAnsi="Calibri" w:cs="Arial"/>
-                <w:b w:val="0"/>
-                <w:sz w:val="20"/>
-                <w:szCs w:val="20"/>
-              </w:rPr>
-              <w:t>ppt</w:t>
-            </w:r>
-            <w:proofErr w:type="spellEnd"/>
-          </w:p>
-        </w:tc>
-        <w:tc>
-          <w:tcPr>
-            <w:tcW w:w="2609" w:type="dxa"/>
+              <w:t>PRE_&lt;NRO&gt; - &lt;Título&gt;.ppt</w:t>
+            </w:r>
+          </w:p>
+        </w:tc>
+        <w:tc>
+          <w:tcPr>
+            <w:tcW w:w="2693" w:type="dxa"/>
             <w:tcBorders>
               <w:top w:val="single" w:sz="2" w:space="0" w:color="auto"/>
               <w:left w:val="single" w:sz="2" w:space="0" w:color="auto"/>
@@ -1397,42 +1418,13 @@
                 <w:sz w:val="20"/>
                 <w:szCs w:val="20"/>
               </w:rPr>
-              <w:t>/U&lt;</w:t>
-            </w:r>
-            <w:proofErr w:type="spellStart"/>
-            <w:r>
-              <w:rPr>
-                <w:rFonts w:ascii="Calibri" w:hAnsi="Calibri" w:cs="Arial"/>
-                <w:b w:val="0"/>
-                <w:sz w:val="20"/>
-                <w:szCs w:val="20"/>
-              </w:rPr>
-              <w:t>nro</w:t>
-            </w:r>
-            <w:proofErr w:type="spellEnd"/>
-            <w:r>
-              <w:rPr>
-                <w:rFonts w:ascii="Calibri" w:hAnsi="Calibri" w:cs="Arial"/>
-                <w:b w:val="0"/>
-                <w:sz w:val="20"/>
-                <w:szCs w:val="20"/>
-              </w:rPr>
-              <w:t xml:space="preserve"> unidad&gt; &lt;nombre &gt;/</w:t>
-            </w:r>
-            <w:r>
-              <w:rPr>
-                <w:rFonts w:ascii="Calibri" w:hAnsi="Calibri" w:cs="Arial"/>
-                <w:b w:val="0"/>
-                <w:sz w:val="20"/>
-                <w:szCs w:val="20"/>
-              </w:rPr>
-              <w:t>Producción propia</w:t>
-            </w:r>
-          </w:p>
-        </w:tc>
-        <w:tc>
-          <w:tcPr>
-            <w:tcW w:w="1444" w:type="dxa"/>
+              <w:t>/U&lt;nro unidad&gt; &lt;nombre &gt;/Producción propia</w:t>
+            </w:r>
+          </w:p>
+        </w:tc>
+        <w:tc>
+          <w:tcPr>
+            <w:tcW w:w="1417" w:type="dxa"/>
             <w:tcBorders>
               <w:top w:val="single" w:sz="2" w:space="0" w:color="auto"/>
               <w:left w:val="single" w:sz="2" w:space="0" w:color="auto"/>
@@ -1475,7 +1467,7 @@
         </w:trPr>
         <w:tc>
           <w:tcPr>
-            <w:tcW w:w="2112" w:type="dxa"/>
+            <w:tcW w:w="1984" w:type="dxa"/>
             <w:tcBorders>
               <w:top w:val="single" w:sz="2" w:space="0" w:color="auto"/>
               <w:left w:val="single" w:sz="12" w:space="0" w:color="auto"/>
@@ -1509,7 +1501,7 @@
         </w:tc>
         <w:tc>
           <w:tcPr>
-            <w:tcW w:w="4620" w:type="dxa"/>
+            <w:tcW w:w="3530" w:type="dxa"/>
             <w:tcBorders>
               <w:top w:val="single" w:sz="2" w:space="0" w:color="auto"/>
               <w:left w:val="single" w:sz="2" w:space="0" w:color="auto"/>
@@ -1537,24 +1529,13 @@
                 <w:sz w:val="20"/>
                 <w:szCs w:val="20"/>
               </w:rPr>
-              <w:t>TP_&lt;NRO&gt; - &lt;Título&gt;.</w:t>
-            </w:r>
-            <w:proofErr w:type="spellStart"/>
-            <w:r>
-              <w:rPr>
-                <w:rFonts w:ascii="Calibri" w:hAnsi="Calibri" w:cs="Arial"/>
-                <w:b w:val="0"/>
-                <w:sz w:val="20"/>
-                <w:szCs w:val="20"/>
-              </w:rPr>
-              <w:t>doc</w:t>
-            </w:r>
-            <w:proofErr w:type="spellEnd"/>
-          </w:p>
-        </w:tc>
-        <w:tc>
-          <w:tcPr>
-            <w:tcW w:w="2609" w:type="dxa"/>
+              <w:t>TP_&lt;NRO&gt; - &lt;Título&gt;.doc</w:t>
+            </w:r>
+          </w:p>
+        </w:tc>
+        <w:tc>
+          <w:tcPr>
+            <w:tcW w:w="2693" w:type="dxa"/>
             <w:tcBorders>
               <w:top w:val="single" w:sz="2" w:space="0" w:color="auto"/>
               <w:left w:val="single" w:sz="2" w:space="0" w:color="auto"/>
@@ -1583,42 +1564,13 @@
                 <w:sz w:val="20"/>
                 <w:szCs w:val="20"/>
               </w:rPr>
-              <w:t>/U&lt;</w:t>
-            </w:r>
-            <w:proofErr w:type="spellStart"/>
-            <w:r>
-              <w:rPr>
-                <w:rFonts w:ascii="Calibri" w:hAnsi="Calibri" w:cs="Arial"/>
-                <w:b w:val="0"/>
-                <w:sz w:val="20"/>
-                <w:szCs w:val="20"/>
-              </w:rPr>
-              <w:t>nro</w:t>
-            </w:r>
-            <w:proofErr w:type="spellEnd"/>
-            <w:r>
-              <w:rPr>
-                <w:rFonts w:ascii="Calibri" w:hAnsi="Calibri" w:cs="Arial"/>
-                <w:b w:val="0"/>
-                <w:sz w:val="20"/>
-                <w:szCs w:val="20"/>
-              </w:rPr>
-              <w:t xml:space="preserve"> unidad&gt; &lt;nombre &gt;/</w:t>
-            </w:r>
-            <w:r>
-              <w:rPr>
-                <w:rFonts w:ascii="Calibri" w:hAnsi="Calibri" w:cs="Arial"/>
-                <w:b w:val="0"/>
-                <w:sz w:val="20"/>
-                <w:szCs w:val="20"/>
-              </w:rPr>
-              <w:t>Producción propia</w:t>
-            </w:r>
-          </w:p>
-        </w:tc>
-        <w:tc>
-          <w:tcPr>
-            <w:tcW w:w="1444" w:type="dxa"/>
+              <w:t>/U&lt;nro unidad&gt; &lt;nombre &gt;/Producción propia</w:t>
+            </w:r>
+          </w:p>
+        </w:tc>
+        <w:tc>
+          <w:tcPr>
+            <w:tcW w:w="1417" w:type="dxa"/>
             <w:tcBorders>
               <w:top w:val="single" w:sz="2" w:space="0" w:color="auto"/>
               <w:left w:val="single" w:sz="2" w:space="0" w:color="auto"/>
@@ -1661,7 +1613,7 @@
         </w:trPr>
         <w:tc>
           <w:tcPr>
-            <w:tcW w:w="2112" w:type="dxa"/>
+            <w:tcW w:w="1984" w:type="dxa"/>
             <w:tcBorders>
               <w:top w:val="single" w:sz="2" w:space="0" w:color="auto"/>
               <w:left w:val="single" w:sz="12" w:space="0" w:color="auto"/>
@@ -1695,7 +1647,7 @@
         </w:tc>
         <w:tc>
           <w:tcPr>
-            <w:tcW w:w="4620" w:type="dxa"/>
+            <w:tcW w:w="3530" w:type="dxa"/>
             <w:tcBorders>
               <w:top w:val="single" w:sz="2" w:space="0" w:color="auto"/>
               <w:left w:val="single" w:sz="2" w:space="0" w:color="auto"/>
@@ -1733,9 +1685,35 @@
                 <w:szCs w:val="20"/>
                 <w:lang w:val="es-AR"/>
               </w:rPr>
-              <w:t>&lt;YYYY-MM-DD&gt;</w:t>
-            </w:r>
-            <w:r>
+              <w:t xml:space="preserve">&lt;YYYY-MM-DD&gt; - </w:t>
+            </w:r>
+            <w:r>
+              <w:rPr>
+                <w:rFonts w:ascii="Calibri" w:hAnsi="Calibri" w:cs="Arial"/>
+                <w:b w:val="0"/>
+                <w:sz w:val="20"/>
+                <w:szCs w:val="20"/>
+              </w:rPr>
+              <w:t>&lt;Título&gt;.doc</w:t>
+            </w:r>
+          </w:p>
+        </w:tc>
+        <w:tc>
+          <w:tcPr>
+            <w:tcW w:w="2693" w:type="dxa"/>
+            <w:tcBorders>
+              <w:top w:val="single" w:sz="2" w:space="0" w:color="auto"/>
+              <w:left w:val="single" w:sz="2" w:space="0" w:color="auto"/>
+              <w:bottom w:val="single" w:sz="2" w:space="0" w:color="auto"/>
+              <w:right w:val="single" w:sz="2" w:space="0" w:color="auto"/>
+            </w:tcBorders>
+            <w:vAlign w:val="center"/>
+          </w:tcPr>
+          <w:p>
+            <w:pPr>
+              <w:pStyle w:val="Textoindependiente"/>
+              <w:keepLines/>
+              <w:widowControl w:val="0"/>
               <w:rPr>
                 <w:rFonts w:ascii="Calibri" w:hAnsi="Calibri" w:cs="Arial"/>
                 <w:b w:val="0"/>
@@ -1743,46 +1721,8 @@
                 <w:szCs w:val="20"/>
                 <w:lang w:val="es-AR"/>
               </w:rPr>
-              <w:t xml:space="preserve"> - </w:t>
-            </w:r>
-            <w:r>
-              <w:rPr>
-                <w:rFonts w:ascii="Calibri" w:hAnsi="Calibri" w:cs="Arial"/>
-                <w:b w:val="0"/>
-                <w:sz w:val="20"/>
-                <w:szCs w:val="20"/>
-              </w:rPr>
-              <w:t>&lt;Título&gt;.</w:t>
-            </w:r>
-            <w:proofErr w:type="spellStart"/>
-            <w:r>
-              <w:rPr>
-                <w:rFonts w:ascii="Calibri" w:hAnsi="Calibri" w:cs="Arial"/>
-                <w:b w:val="0"/>
-                <w:sz w:val="20"/>
-                <w:szCs w:val="20"/>
-              </w:rPr>
-              <w:t>doc</w:t>
-            </w:r>
-            <w:proofErr w:type="spellEnd"/>
-          </w:p>
-        </w:tc>
-        <w:tc>
-          <w:tcPr>
-            <w:tcW w:w="2609" w:type="dxa"/>
-            <w:tcBorders>
-              <w:top w:val="single" w:sz="2" w:space="0" w:color="auto"/>
-              <w:left w:val="single" w:sz="2" w:space="0" w:color="auto"/>
-              <w:bottom w:val="single" w:sz="2" w:space="0" w:color="auto"/>
-              <w:right w:val="single" w:sz="2" w:space="0" w:color="auto"/>
-            </w:tcBorders>
-            <w:vAlign w:val="center"/>
-          </w:tcPr>
-          <w:p>
-            <w:pPr>
-              <w:pStyle w:val="Textoindependiente"/>
-              <w:keepLines/>
-              <w:widowControl w:val="0"/>
+            </w:pPr>
+            <w:r>
               <w:rPr>
                 <w:rFonts w:ascii="Calibri" w:hAnsi="Calibri" w:cs="Arial"/>
                 <w:b w:val="0"/>
@@ -1790,22 +1730,13 @@
                 <w:szCs w:val="20"/>
                 <w:lang w:val="es-AR"/>
               </w:rPr>
-            </w:pPr>
-            <w:r>
-              <w:rPr>
-                <w:rFonts w:ascii="Calibri" w:hAnsi="Calibri" w:cs="Arial"/>
-                <w:b w:val="0"/>
-                <w:sz w:val="20"/>
-                <w:szCs w:val="20"/>
-                <w:lang w:val="es-AR"/>
-              </w:rPr>
               <w:t>/Material general</w:t>
             </w:r>
           </w:p>
         </w:tc>
         <w:tc>
           <w:tcPr>
-            <w:tcW w:w="1444" w:type="dxa"/>
+            <w:tcW w:w="1417" w:type="dxa"/>
             <w:tcBorders>
               <w:top w:val="single" w:sz="2" w:space="0" w:color="auto"/>
               <w:left w:val="single" w:sz="2" w:space="0" w:color="auto"/>
@@ -1848,7 +1779,7 @@
         </w:trPr>
         <w:tc>
           <w:tcPr>
-            <w:tcW w:w="2112" w:type="dxa"/>
+            <w:tcW w:w="1984" w:type="dxa"/>
             <w:tcBorders>
               <w:top w:val="single" w:sz="2" w:space="0" w:color="auto"/>
               <w:left w:val="single" w:sz="12" w:space="0" w:color="auto"/>
@@ -1882,7 +1813,7 @@
         </w:tc>
         <w:tc>
           <w:tcPr>
-            <w:tcW w:w="4620" w:type="dxa"/>
+            <w:tcW w:w="3530" w:type="dxa"/>
             <w:tcBorders>
               <w:top w:val="single" w:sz="2" w:space="0" w:color="auto"/>
               <w:left w:val="single" w:sz="2" w:space="0" w:color="auto"/>
@@ -1910,24 +1841,13 @@
                 <w:sz w:val="20"/>
                 <w:szCs w:val="20"/>
               </w:rPr>
-              <w:t>BA_&lt;Titulo&gt; - &lt;YYYY&gt;.</w:t>
-            </w:r>
-            <w:proofErr w:type="spellStart"/>
-            <w:r>
-              <w:rPr>
-                <w:rFonts w:ascii="Calibri" w:hAnsi="Calibri" w:cs="Arial"/>
-                <w:b w:val="0"/>
-                <w:sz w:val="20"/>
-                <w:szCs w:val="20"/>
-              </w:rPr>
-              <w:t>pdf</w:t>
-            </w:r>
-            <w:proofErr w:type="spellEnd"/>
-          </w:p>
-        </w:tc>
-        <w:tc>
-          <w:tcPr>
-            <w:tcW w:w="2609" w:type="dxa"/>
+              <w:t>BA_&lt;Titulo&gt; - &lt;YYYY&gt;.pdf</w:t>
+            </w:r>
+          </w:p>
+        </w:tc>
+        <w:tc>
+          <w:tcPr>
+            <w:tcW w:w="2693" w:type="dxa"/>
             <w:tcBorders>
               <w:top w:val="single" w:sz="2" w:space="0" w:color="auto"/>
               <w:left w:val="single" w:sz="2" w:space="0" w:color="auto"/>
@@ -1963,7 +1883,7 @@
         </w:tc>
         <w:tc>
           <w:tcPr>
-            <w:tcW w:w="1444" w:type="dxa"/>
+            <w:tcW w:w="1417" w:type="dxa"/>
             <w:tcBorders>
               <w:top w:val="single" w:sz="2" w:space="0" w:color="auto"/>
               <w:left w:val="single" w:sz="2" w:space="0" w:color="auto"/>
@@ -1999,7 +1919,6 @@
           </w:p>
         </w:tc>
       </w:tr>
-      <w:bookmarkEnd w:id="0"/>
     </w:tbl>
     <w:p>
       <w:pPr>
@@ -2014,18 +1933,6 @@
           <w:lang w:val="es-AR"/>
         </w:rPr>
       </w:pPr>
-      <w:r>
-        <w:rPr>
-          <w:lang w:val="es-AR"/>
-        </w:rPr>
-        <w:sym w:font="Wingdings" w:char="F031"/>
-      </w:r>
-      <w:r>
-        <w:rPr>
-          <w:lang w:val="es-AR"/>
-        </w:rPr>
-        <w:t xml:space="preserve"> Repositorio_ISW</w:t>
-      </w:r>
     </w:p>
     <w:p>
       <w:pPr>
@@ -2037,31 +1944,14 @@
         <w:rPr>
           <w:lang w:val="es-AR"/>
         </w:rPr>
-        <w:tab/>
-      </w:r>
-      <w:r>
-        <w:rPr>
-          <w:lang w:val="es-AR"/>
-        </w:rPr>
+        <w:lastRenderedPageBreak/>
         <w:sym w:font="Wingdings" w:char="F031"/>
       </w:r>
       <w:r>
         <w:rPr>
           <w:lang w:val="es-AR"/>
         </w:rPr>
-        <w:t xml:space="preserve"> U</w:t>
-      </w:r>
-      <w:r>
-        <w:rPr>
-          <w:lang w:val="es-AR"/>
-        </w:rPr>
-        <w:t>0</w:t>
-      </w:r>
-      <w:r>
-        <w:rPr>
-          <w:lang w:val="es-AR"/>
-        </w:rPr>
-        <w:t>1 Ingeniería de Software en contexto</w:t>
+        <w:t xml:space="preserve"> Repositorio_ISW</w:t>
       </w:r>
     </w:p>
     <w:p>
@@ -2080,19 +1970,25 @@
         <w:rPr>
           <w:lang w:val="es-AR"/>
         </w:rPr>
-        <w:tab/>
-      </w:r>
-      <w:r>
-        <w:rPr>
-          <w:lang w:val="es-AR"/>
-        </w:rPr>
         <w:sym w:font="Wingdings" w:char="F031"/>
       </w:r>
       <w:r>
         <w:rPr>
           <w:lang w:val="es-AR"/>
         </w:rPr>
-        <w:t xml:space="preserve"> Material de clase</w:t>
+        <w:t xml:space="preserve"> U</w:t>
+      </w:r>
+      <w:r>
+        <w:rPr>
+          <w:lang w:val="es-AR"/>
+        </w:rPr>
+        <w:t>0</w:t>
+      </w:r>
+      <w:r>
+        <w:rPr>
+          <w:lang w:val="es-AR"/>
+        </w:rPr>
+        <w:t>1 Ingeniería de Software en contexto</w:t>
       </w:r>
     </w:p>
     <w:p>
@@ -2123,13 +2019,7 @@
         <w:rPr>
           <w:lang w:val="es-AR"/>
         </w:rPr>
-        <w:t xml:space="preserve"> </w:t>
-      </w:r>
-      <w:r>
-        <w:rPr>
-          <w:lang w:val="es-AR"/>
-        </w:rPr>
-        <w:t>Producción propia</w:t>
+        <w:t xml:space="preserve"> Material de clase</w:t>
       </w:r>
     </w:p>
     <w:p>
@@ -2148,37 +2038,19 @@
         <w:rPr>
           <w:lang w:val="es-AR"/>
         </w:rPr>
+        <w:tab/>
+      </w:r>
+      <w:r>
+        <w:rPr>
+          <w:lang w:val="es-AR"/>
+        </w:rPr>
         <w:sym w:font="Wingdings" w:char="F031"/>
       </w:r>
       <w:r>
         <w:rPr>
           <w:lang w:val="es-AR"/>
         </w:rPr>
-        <w:t xml:space="preserve"> U</w:t>
-      </w:r>
-      <w:r>
-        <w:rPr>
-          <w:lang w:val="es-AR"/>
-        </w:rPr>
-        <w:t>0</w:t>
-      </w:r>
-      <w:r>
-        <w:rPr>
-          <w:lang w:val="es-AR"/>
-        </w:rPr>
-        <w:t>2</w:t>
-      </w:r>
-      <w:r>
-        <w:rPr>
-          <w:lang w:val="es-AR"/>
-        </w:rPr>
-        <w:t xml:space="preserve"> </w:t>
-      </w:r>
-      <w:r>
-        <w:rPr>
-          <w:lang w:val="es-AR"/>
-        </w:rPr>
-        <w:t>Gestión del SW como producto</w:t>
+        <w:t xml:space="preserve"> Producción propia</w:t>
       </w:r>
     </w:p>
     <w:p>
@@ -2197,19 +2069,37 @@
         <w:rPr>
           <w:lang w:val="es-AR"/>
         </w:rPr>
-        <w:tab/>
-      </w:r>
-      <w:r>
-        <w:rPr>
-          <w:lang w:val="es-AR"/>
-        </w:rPr>
         <w:sym w:font="Wingdings" w:char="F031"/>
       </w:r>
       <w:r>
         <w:rPr>
           <w:lang w:val="es-AR"/>
         </w:rPr>
-        <w:t xml:space="preserve"> Material de clase</w:t>
+        <w:t xml:space="preserve"> U</w:t>
+      </w:r>
+      <w:r>
+        <w:rPr>
+          <w:lang w:val="es-AR"/>
+        </w:rPr>
+        <w:t>0</w:t>
+      </w:r>
+      <w:r>
+        <w:rPr>
+          <w:lang w:val="es-AR"/>
+        </w:rPr>
+        <w:t>2</w:t>
+      </w:r>
+      <w:r>
+        <w:rPr>
+          <w:lang w:val="es-AR"/>
+        </w:rPr>
+        <w:t xml:space="preserve"> </w:t>
+      </w:r>
+      <w:r>
+        <w:rPr>
+          <w:lang w:val="es-AR"/>
+        </w:rPr>
+        <w:t>Gestión del SW como producto</w:t>
       </w:r>
     </w:p>
     <w:p>
@@ -2240,7 +2130,7 @@
         <w:rPr>
           <w:lang w:val="es-AR"/>
         </w:rPr>
-        <w:t xml:space="preserve"> Producción propia</w:t>
+        <w:t xml:space="preserve"> Material de clase</w:t>
       </w:r>
     </w:p>
     <w:p>
@@ -2259,25 +2149,19 @@
         <w:rPr>
           <w:lang w:val="es-AR"/>
         </w:rPr>
+        <w:tab/>
+      </w:r>
+      <w:r>
+        <w:rPr>
+          <w:lang w:val="es-AR"/>
+        </w:rPr>
         <w:sym w:font="Wingdings" w:char="F031"/>
       </w:r>
       <w:r>
         <w:rPr>
           <w:lang w:val="es-AR"/>
         </w:rPr>
-        <w:t xml:space="preserve"> U</w:t>
-      </w:r>
-      <w:r>
-        <w:rPr>
-          <w:lang w:val="es-AR"/>
-        </w:rPr>
-        <w:t>0</w:t>
-      </w:r>
-      <w:r>
-        <w:rPr>
-          <w:lang w:val="es-AR"/>
-        </w:rPr>
-        <w:t>3 Aseguramiento de calidad de proceso y de producto</w:t>
+        <w:t xml:space="preserve"> Producción propia</w:t>
       </w:r>
     </w:p>
     <w:p>
@@ -2296,19 +2180,25 @@
         <w:rPr>
           <w:lang w:val="es-AR"/>
         </w:rPr>
-        <w:tab/>
-      </w:r>
-      <w:r>
-        <w:rPr>
-          <w:lang w:val="es-AR"/>
-        </w:rPr>
         <w:sym w:font="Wingdings" w:char="F031"/>
       </w:r>
       <w:r>
         <w:rPr>
           <w:lang w:val="es-AR"/>
         </w:rPr>
-        <w:t xml:space="preserve"> Material de clase</w:t>
+        <w:t xml:space="preserve"> U</w:t>
+      </w:r>
+      <w:r>
+        <w:rPr>
+          <w:lang w:val="es-AR"/>
+        </w:rPr>
+        <w:t>0</w:t>
+      </w:r>
+      <w:r>
+        <w:rPr>
+          <w:lang w:val="es-AR"/>
+        </w:rPr>
+        <w:t>3 Aseguramiento de calidad de proceso y de producto</w:t>
       </w:r>
     </w:p>
     <w:p>
@@ -2339,7 +2229,7 @@
         <w:rPr>
           <w:lang w:val="es-AR"/>
         </w:rPr>
-        <w:t xml:space="preserve"> Producción propia</w:t>
+        <w:t xml:space="preserve"> Material de clase</w:t>
       </w:r>
     </w:p>
     <w:p>
@@ -2352,32 +2242,25 @@
         <w:rPr>
           <w:lang w:val="es-AR"/>
         </w:rPr>
-        <w:lastRenderedPageBreak/>
         <w:tab/>
       </w:r>
       <w:r>
         <w:rPr>
           <w:lang w:val="es-AR"/>
         </w:rPr>
+        <w:tab/>
+      </w:r>
+      <w:r>
+        <w:rPr>
+          <w:lang w:val="es-AR"/>
+        </w:rPr>
         <w:sym w:font="Wingdings" w:char="F031"/>
       </w:r>
       <w:r>
         <w:rPr>
           <w:lang w:val="es-AR"/>
         </w:rPr>
-        <w:t xml:space="preserve"> U</w:t>
-      </w:r>
-      <w:r>
-        <w:rPr>
-          <w:lang w:val="es-AR"/>
-        </w:rPr>
-        <w:t>0</w:t>
-      </w:r>
-      <w:r>
-        <w:rPr>
-          <w:lang w:val="es-AR"/>
-        </w:rPr>
-        <w:t>4 Gestión ágil de proyectos</w:t>
+        <w:t xml:space="preserve"> Producción propia</w:t>
       </w:r>
     </w:p>
     <w:p>
@@ -2396,19 +2279,25 @@
         <w:rPr>
           <w:lang w:val="es-AR"/>
         </w:rPr>
-        <w:tab/>
-      </w:r>
-      <w:r>
-        <w:rPr>
-          <w:lang w:val="es-AR"/>
-        </w:rPr>
         <w:sym w:font="Wingdings" w:char="F031"/>
       </w:r>
       <w:r>
         <w:rPr>
           <w:lang w:val="es-AR"/>
         </w:rPr>
-        <w:t xml:space="preserve"> Material de clase</w:t>
+        <w:t xml:space="preserve"> U</w:t>
+      </w:r>
+      <w:r>
+        <w:rPr>
+          <w:lang w:val="es-AR"/>
+        </w:rPr>
+        <w:t>0</w:t>
+      </w:r>
+      <w:r>
+        <w:rPr>
+          <w:lang w:val="es-AR"/>
+        </w:rPr>
+        <w:t>4 Gestión ágil de proyectos</w:t>
       </w:r>
     </w:p>
     <w:p>
@@ -2439,7 +2328,7 @@
         <w:rPr>
           <w:lang w:val="es-AR"/>
         </w:rPr>
-        <w:t xml:space="preserve"> Producción propia</w:t>
+        <w:t xml:space="preserve"> Material de clase</w:t>
       </w:r>
     </w:p>
     <w:p>
@@ -2458,19 +2347,19 @@
         <w:rPr>
           <w:lang w:val="es-AR"/>
         </w:rPr>
+        <w:tab/>
+      </w:r>
+      <w:r>
+        <w:rPr>
+          <w:lang w:val="es-AR"/>
+        </w:rPr>
         <w:sym w:font="Wingdings" w:char="F031"/>
       </w:r>
       <w:r>
         <w:rPr>
           <w:lang w:val="es-AR"/>
         </w:rPr>
-        <w:t xml:space="preserve"> </w:t>
-      </w:r>
-      <w:r>
-        <w:rPr>
-          <w:lang w:val="es-AR"/>
-        </w:rPr>
-        <w:t>Bibliografía</w:t>
+        <w:t xml:space="preserve"> Producción propia</w:t>
       </w:r>
     </w:p>
     <w:p>
@@ -2489,28 +2378,14 @@
         <w:rPr>
           <w:lang w:val="es-AR"/>
         </w:rPr>
-        <w:tab/>
-      </w:r>
-      <w:r>
-        <w:rPr>
-          <w:lang w:val="es-AR"/>
-        </w:rPr>
         <w:sym w:font="Wingdings" w:char="F031"/>
       </w:r>
       <w:r>
         <w:rPr>
           <w:lang w:val="es-AR"/>
         </w:rPr>
-        <w:t xml:space="preserve"> </w:t>
-      </w:r>
-      <w:proofErr w:type="spellStart"/>
-      <w:r>
-        <w:rPr>
-          <w:lang w:val="es-AR"/>
-        </w:rPr>
-        <w:t>Papers</w:t>
-      </w:r>
-      <w:proofErr w:type="spellEnd"/>
+        <w:t xml:space="preserve"> Bibliografía</w:t>
+      </w:r>
     </w:p>
     <w:p>
       <w:pPr>
@@ -2540,13 +2415,7 @@
         <w:rPr>
           <w:lang w:val="es-AR"/>
         </w:rPr>
-        <w:t xml:space="preserve"> </w:t>
-      </w:r>
-      <w:r>
-        <w:rPr>
-          <w:lang w:val="es-AR"/>
-        </w:rPr>
-        <w:t>Libros</w:t>
+        <w:t xml:space="preserve"> Papers</w:t>
       </w:r>
     </w:p>
     <w:p>
@@ -2565,19 +2434,44 @@
         <w:rPr>
           <w:lang w:val="es-AR"/>
         </w:rPr>
+        <w:tab/>
+      </w:r>
+      <w:r>
+        <w:rPr>
+          <w:lang w:val="es-AR"/>
+        </w:rPr>
         <w:sym w:font="Wingdings" w:char="F031"/>
       </w:r>
       <w:r>
         <w:rPr>
           <w:lang w:val="es-AR"/>
         </w:rPr>
-        <w:t xml:space="preserve"> </w:t>
-      </w:r>
-      <w:r>
-        <w:rPr>
-          <w:lang w:val="es-AR"/>
-        </w:rPr>
-        <w:t>Material general</w:t>
+        <w:t xml:space="preserve"> Libros</w:t>
+      </w:r>
+    </w:p>
+    <w:p>
+      <w:pPr>
+        <w:rPr>
+          <w:lang w:val="es-AR"/>
+        </w:rPr>
+      </w:pPr>
+      <w:r>
+        <w:rPr>
+          <w:lang w:val="es-AR"/>
+        </w:rPr>
+        <w:tab/>
+      </w:r>
+      <w:r>
+        <w:rPr>
+          <w:lang w:val="es-AR"/>
+        </w:rPr>
+        <w:sym w:font="Wingdings" w:char="F031"/>
+      </w:r>
+      <w:r>
+        <w:rPr>
+          <w:lang w:val="es-AR"/>
+        </w:rPr>
+        <w:t xml:space="preserve"> Material general</w:t>
       </w:r>
     </w:p>
     <w:p>
@@ -2999,7 +2893,6 @@
               </w:rPr>
               <w:t>Fecha en formato numérico (año-mes-</w:t>
             </w:r>
-            <w:proofErr w:type="spellStart"/>
             <w:r>
               <w:rPr>
                 <w:rFonts w:ascii="Calibri" w:hAnsi="Calibri" w:cs="Arial"/>
@@ -3008,9 +2901,8 @@
                 <w:szCs w:val="20"/>
                 <w:lang w:val="es-AR"/>
               </w:rPr>
-              <w:t>dia</w:t>
-            </w:r>
-            <w:proofErr w:type="spellEnd"/>
+              <w:t>día</w:t>
+            </w:r>
             <w:r>
               <w:rPr>
                 <w:rFonts w:ascii="Calibri" w:hAnsi="Calibri" w:cs="Arial"/>
@@ -3052,16 +2944,7 @@
                 <w:szCs w:val="20"/>
                 <w:lang w:val="en-US"/>
               </w:rPr>
-              <w:t>&lt;NRO</w:t>
-            </w:r>
-            <w:r>
-              <w:rPr>
-                <w:rFonts w:cs="Arial"/>
-                <w:sz w:val="20"/>
-                <w:szCs w:val="20"/>
-                <w:lang w:val="en-US"/>
-              </w:rPr>
-              <w:t>&gt;</w:t>
+              <w:t>&lt;NRO&gt;</w:t>
             </w:r>
           </w:p>
         </w:tc>
@@ -3112,6 +2995,7 @@
       </w:pPr>
     </w:p>
     <w:sectPr>
+      <w:footerReference w:type="default" r:id="rId7"/>
       <w:pgSz w:w="11906" w:h="16838"/>
       <w:pgMar w:top="1417" w:right="1701" w:bottom="1417" w:left="1701" w:header="708" w:footer="708" w:gutter="0"/>
       <w:cols w:space="708"/>
@@ -3119,6 +3003,200 @@
     </w:sectPr>
   </w:body>
 </w:document>
+</file>
+
+<file path=word/endnotes.xml><?xml version="1.0" encoding="utf-8"?>
+<w:endnotes xmlns:wpc="http://schemas.microsoft.com/office/word/2010/wordprocessingCanvas" xmlns:mc="http://schemas.openxmlformats.org/markup-compatibility/2006" xmlns:o="urn:schemas-microsoft-com:office:office" xmlns:r="http://schemas.openxmlformats.org/officeDocument/2006/relationships" xmlns:m="http://schemas.openxmlformats.org/officeDocument/2006/math" xmlns:v="urn:schemas-microsoft-com:vml" xmlns:wp14="http://schemas.microsoft.com/office/word/2010/wordprocessingDrawing" xmlns:wp="http://schemas.openxmlformats.org/drawingml/2006/wordprocessingDrawing" xmlns:w10="urn:schemas-microsoft-com:office:word" xmlns:w="http://schemas.openxmlformats.org/wordprocessingml/2006/main" xmlns:w14="http://schemas.microsoft.com/office/word/2010/wordml" xmlns:w15="http://schemas.microsoft.com/office/word/2012/wordml" xmlns:wpg="http://schemas.microsoft.com/office/word/2010/wordprocessingGroup" xmlns:wpi="http://schemas.microsoft.com/office/word/2010/wordprocessingInk" xmlns:wne="http://schemas.microsoft.com/office/word/2006/wordml" xmlns:wps="http://schemas.microsoft.com/office/word/2010/wordprocessingShape" mc:Ignorable="w14 w15 wp14">
+  <w:endnote w:type="separator" w:id="-1">
+    <w:p>
+      <w:r>
+        <w:separator/>
+      </w:r>
+    </w:p>
+  </w:endnote>
+  <w:endnote w:type="continuationSeparator" w:id="0">
+    <w:p>
+      <w:r>
+        <w:continuationSeparator/>
+      </w:r>
+    </w:p>
+  </w:endnote>
+</w:endnotes>
+</file>
+
+<file path=word/footer1.xml><?xml version="1.0" encoding="utf-8"?>
+<w:ftr xmlns:wpc="http://schemas.microsoft.com/office/word/2010/wordprocessingCanvas" xmlns:mc="http://schemas.openxmlformats.org/markup-compatibility/2006" xmlns:o="urn:schemas-microsoft-com:office:office" xmlns:r="http://schemas.openxmlformats.org/officeDocument/2006/relationships" xmlns:m="http://schemas.openxmlformats.org/officeDocument/2006/math" xmlns:v="urn:schemas-microsoft-com:vml" xmlns:wp14="http://schemas.microsoft.com/office/word/2010/wordprocessingDrawing" xmlns:wp="http://schemas.openxmlformats.org/drawingml/2006/wordprocessingDrawing" xmlns:w10="urn:schemas-microsoft-com:office:word" xmlns:w="http://schemas.openxmlformats.org/wordprocessingml/2006/main" xmlns:w14="http://schemas.microsoft.com/office/word/2010/wordml" xmlns:w15="http://schemas.microsoft.com/office/word/2012/wordml" xmlns:wpg="http://schemas.microsoft.com/office/word/2010/wordprocessingGroup" xmlns:wpi="http://schemas.microsoft.com/office/word/2010/wordprocessingInk" xmlns:wne="http://schemas.microsoft.com/office/word/2006/wordml" xmlns:wps="http://schemas.microsoft.com/office/word/2010/wordprocessingShape" mc:Ignorable="w14 w15 wp14">
+  <w:sdt>
+    <w:sdtPr>
+      <w:rPr>
+        <w:sz w:val="18"/>
+        <w:szCs w:val="18"/>
+      </w:rPr>
+      <w:id w:val="-7905909"/>
+      <w:docPartObj>
+        <w:docPartGallery w:val="Page Numbers (Bottom of Page)"/>
+        <w:docPartUnique/>
+      </w:docPartObj>
+    </w:sdtPr>
+    <w:sdtContent>
+      <w:sdt>
+        <w:sdtPr>
+          <w:rPr>
+            <w:sz w:val="18"/>
+            <w:szCs w:val="18"/>
+          </w:rPr>
+          <w:id w:val="1728636285"/>
+          <w:docPartObj>
+            <w:docPartGallery w:val="Page Numbers (Top of Page)"/>
+            <w:docPartUnique/>
+          </w:docPartObj>
+        </w:sdtPr>
+        <w:sdtContent>
+          <w:p>
+            <w:pPr>
+              <w:pStyle w:val="Piedepgina"/>
+              <w:jc w:val="center"/>
+              <w:rPr>
+                <w:sz w:val="18"/>
+                <w:szCs w:val="18"/>
+              </w:rPr>
+            </w:pPr>
+            <w:r>
+              <w:rPr>
+                <w:sz w:val="18"/>
+                <w:szCs w:val="18"/>
+              </w:rPr>
+              <w:t xml:space="preserve">Página </w:t>
+            </w:r>
+            <w:r>
+              <w:rPr>
+                <w:b/>
+                <w:bCs/>
+                <w:sz w:val="18"/>
+                <w:szCs w:val="18"/>
+              </w:rPr>
+              <w:fldChar w:fldCharType="begin"/>
+            </w:r>
+            <w:r>
+              <w:rPr>
+                <w:b/>
+                <w:bCs/>
+                <w:sz w:val="18"/>
+                <w:szCs w:val="18"/>
+              </w:rPr>
+              <w:instrText>PAGE</w:instrText>
+            </w:r>
+            <w:r>
+              <w:rPr>
+                <w:b/>
+                <w:bCs/>
+                <w:sz w:val="18"/>
+                <w:szCs w:val="18"/>
+              </w:rPr>
+              <w:fldChar w:fldCharType="separate"/>
+            </w:r>
+            <w:r>
+              <w:rPr>
+                <w:b/>
+                <w:bCs/>
+                <w:noProof/>
+                <w:sz w:val="18"/>
+                <w:szCs w:val="18"/>
+              </w:rPr>
+              <w:t>1</w:t>
+            </w:r>
+            <w:r>
+              <w:rPr>
+                <w:b/>
+                <w:bCs/>
+                <w:sz w:val="18"/>
+                <w:szCs w:val="18"/>
+              </w:rPr>
+              <w:fldChar w:fldCharType="end"/>
+            </w:r>
+            <w:r>
+              <w:rPr>
+                <w:sz w:val="18"/>
+                <w:szCs w:val="18"/>
+              </w:rPr>
+              <w:t xml:space="preserve"> de </w:t>
+            </w:r>
+            <w:r>
+              <w:rPr>
+                <w:b/>
+                <w:bCs/>
+                <w:sz w:val="18"/>
+                <w:szCs w:val="18"/>
+              </w:rPr>
+              <w:fldChar w:fldCharType="begin"/>
+            </w:r>
+            <w:r>
+              <w:rPr>
+                <w:b/>
+                <w:bCs/>
+                <w:sz w:val="18"/>
+                <w:szCs w:val="18"/>
+              </w:rPr>
+              <w:instrText>NUMPAGES</w:instrText>
+            </w:r>
+            <w:r>
+              <w:rPr>
+                <w:b/>
+                <w:bCs/>
+                <w:sz w:val="18"/>
+                <w:szCs w:val="18"/>
+              </w:rPr>
+              <w:fldChar w:fldCharType="separate"/>
+            </w:r>
+            <w:r>
+              <w:rPr>
+                <w:b/>
+                <w:bCs/>
+                <w:noProof/>
+                <w:sz w:val="18"/>
+                <w:szCs w:val="18"/>
+              </w:rPr>
+              <w:t>2</w:t>
+            </w:r>
+            <w:r>
+              <w:rPr>
+                <w:b/>
+                <w:bCs/>
+                <w:sz w:val="18"/>
+                <w:szCs w:val="18"/>
+              </w:rPr>
+              <w:fldChar w:fldCharType="end"/>
+            </w:r>
+          </w:p>
+        </w:sdtContent>
+      </w:sdt>
+    </w:sdtContent>
+  </w:sdt>
+  <w:p>
+    <w:pPr>
+      <w:pStyle w:val="Piedepgina"/>
+    </w:pPr>
+  </w:p>
+</w:ftr>
+</file>
+
+<file path=word/footnotes.xml><?xml version="1.0" encoding="utf-8"?>
+<w:footnotes xmlns:wpc="http://schemas.microsoft.com/office/word/2010/wordprocessingCanvas" xmlns:mc="http://schemas.openxmlformats.org/markup-compatibility/2006" xmlns:o="urn:schemas-microsoft-com:office:office" xmlns:r="http://schemas.openxmlformats.org/officeDocument/2006/relationships" xmlns:m="http://schemas.openxmlformats.org/officeDocument/2006/math" xmlns:v="urn:schemas-microsoft-com:vml" xmlns:wp14="http://schemas.microsoft.com/office/word/2010/wordprocessingDrawing" xmlns:wp="http://schemas.openxmlformats.org/drawingml/2006/wordprocessingDrawing" xmlns:w10="urn:schemas-microsoft-com:office:word" xmlns:w="http://schemas.openxmlformats.org/wordprocessingml/2006/main" xmlns:w14="http://schemas.microsoft.com/office/word/2010/wordml" xmlns:w15="http://schemas.microsoft.com/office/word/2012/wordml" xmlns:wpg="http://schemas.microsoft.com/office/word/2010/wordprocessingGroup" xmlns:wpi="http://schemas.microsoft.com/office/word/2010/wordprocessingInk" xmlns:wne="http://schemas.microsoft.com/office/word/2006/wordml" xmlns:wps="http://schemas.microsoft.com/office/word/2010/wordprocessingShape" mc:Ignorable="w14 w15 wp14">
+  <w:footnote w:type="separator" w:id="-1">
+    <w:p>
+      <w:r>
+        <w:separator/>
+      </w:r>
+    </w:p>
+  </w:footnote>
+  <w:footnote w:type="continuationSeparator" w:id="0">
+    <w:p>
+      <w:r>
+        <w:continuationSeparator/>
+      </w:r>
+    </w:p>
+  </w:footnote>
+</w:footnotes>
 </file>
 
 <file path=word/styles.xml><?xml version="1.0" encoding="utf-8"?>
@@ -3600,6 +3678,77 @@
       <w:lang w:val="en-US" w:eastAsia="en-US"/>
     </w:rPr>
   </w:style>
+  <w:style w:type="table" w:styleId="Tablaconcuadrcula">
+    <w:name w:val="Table Grid"/>
+    <w:basedOn w:val="Tablanormal"/>
+    <w:uiPriority w:val="39"/>
+    <w:rsid w:val="00A71132"/>
+    <w:pPr>
+      <w:spacing w:after="0" w:line="240" w:lineRule="auto"/>
+    </w:pPr>
+    <w:tblPr>
+      <w:tblBorders>
+        <w:top w:val="single" w:sz="4" w:space="0" w:color="auto"/>
+        <w:left w:val="single" w:sz="4" w:space="0" w:color="auto"/>
+        <w:bottom w:val="single" w:sz="4" w:space="0" w:color="auto"/>
+        <w:right w:val="single" w:sz="4" w:space="0" w:color="auto"/>
+        <w:insideH w:val="single" w:sz="4" w:space="0" w:color="auto"/>
+        <w:insideV w:val="single" w:sz="4" w:space="0" w:color="auto"/>
+      </w:tblBorders>
+    </w:tblPr>
+  </w:style>
+  <w:style w:type="paragraph" w:styleId="Encabezado">
+    <w:name w:val="header"/>
+    <w:basedOn w:val="Normal"/>
+    <w:link w:val="EncabezadoCar"/>
+    <w:uiPriority w:val="99"/>
+    <w:unhideWhenUsed/>
+    <w:rsid w:val="00A71132"/>
+    <w:pPr>
+      <w:tabs>
+        <w:tab w:val="center" w:pos="4252"/>
+        <w:tab w:val="right" w:pos="8504"/>
+      </w:tabs>
+    </w:pPr>
+  </w:style>
+  <w:style w:type="character" w:customStyle="1" w:styleId="EncabezadoCar">
+    <w:name w:val="Encabezado Car"/>
+    <w:basedOn w:val="Fuentedeprrafopredeter"/>
+    <w:link w:val="Encabezado"/>
+    <w:uiPriority w:val="99"/>
+    <w:rsid w:val="00A71132"/>
+    <w:rPr>
+      <w:rFonts w:ascii="Calibri" w:eastAsiaTheme="minorEastAsia" w:hAnsi="Calibri"/>
+      <w:szCs w:val="21"/>
+      <w:lang w:val="es-ES" w:eastAsia="es-ES"/>
+    </w:rPr>
+  </w:style>
+  <w:style w:type="paragraph" w:styleId="Piedepgina">
+    <w:name w:val="footer"/>
+    <w:basedOn w:val="Normal"/>
+    <w:link w:val="PiedepginaCar"/>
+    <w:uiPriority w:val="99"/>
+    <w:unhideWhenUsed/>
+    <w:rsid w:val="00A71132"/>
+    <w:pPr>
+      <w:tabs>
+        <w:tab w:val="center" w:pos="4252"/>
+        <w:tab w:val="right" w:pos="8504"/>
+      </w:tabs>
+    </w:pPr>
+  </w:style>
+  <w:style w:type="character" w:customStyle="1" w:styleId="PiedepginaCar">
+    <w:name w:val="Pie de página Car"/>
+    <w:basedOn w:val="Fuentedeprrafopredeter"/>
+    <w:link w:val="Piedepgina"/>
+    <w:uiPriority w:val="99"/>
+    <w:rsid w:val="00A71132"/>
+    <w:rPr>
+      <w:rFonts w:ascii="Calibri" w:eastAsiaTheme="minorEastAsia" w:hAnsi="Calibri"/>
+      <w:szCs w:val="21"/>
+      <w:lang w:val="es-ES" w:eastAsia="es-ES"/>
+    </w:rPr>
+  </w:style>
 </w:styles>
 </file>
 
@@ -3862,4 +4011,16 @@
     </a:ext>
   </a:extLst>
 </a:theme>
+</file>
+
+<file path=customXml/item1.xml><?xml version="1.0" encoding="utf-8"?>
+<b:Sources xmlns:b="http://schemas.openxmlformats.org/officeDocument/2006/bibliography" xmlns="http://schemas.openxmlformats.org/officeDocument/2006/bibliography" SelectedStyle="\APASixthEditionOfficeOnline.xsl" StyleName="APA" Version="6"/>
+</file>
+
+<file path=customXml/itemProps1.xml><?xml version="1.0" encoding="utf-8"?>
+<ds:datastoreItem xmlns:ds="http://schemas.openxmlformats.org/officeDocument/2006/customXml" ds:itemID="{7896CDE6-7A5F-4C35-9952-66D5A242413B}">
+  <ds:schemaRefs>
+    <ds:schemaRef ds:uri="http://schemas.openxmlformats.org/officeDocument/2006/bibliography"/>
+  </ds:schemaRefs>
+</ds:datastoreItem>
 </file>
</xml_diff>